<commit_message>
change on word file in UC see it if you have time
</commit_message>
<xml_diff>
--- a/word file/קובץ תשובת המרצה לעבודה 22926.docx
+++ b/word file/קובץ תשובת המרצה לעבודה 22926.docx
@@ -1352,7 +1352,7 @@
           <w:szCs w:val="24"/>
         </w:rPr>
         <w:drawing>
-          <wp:anchor distT="0" distB="0" distL="114300" distR="114300" simplePos="0" relativeHeight="251659264" behindDoc="0" locked="0" layoutInCell="1" allowOverlap="1" wp14:anchorId="519DD1D4" wp14:editId="7CB11C7C">
+          <wp:anchor distT="0" distB="0" distL="114300" distR="114300" simplePos="0" relativeHeight="251659264" behindDoc="0" locked="0" layoutInCell="1" allowOverlap="1" wp14:anchorId="519DD1D4" wp14:editId="75BF9146">
             <wp:simplePos x="0" y="0"/>
             <wp:positionH relativeFrom="column">
               <wp:posOffset>2868930</wp:posOffset>
@@ -8647,7 +8647,7 @@
         <w:pStyle w:val="a3"/>
         <w:ind w:left="367"/>
         <w:rPr>
-          <w:rFonts w:ascii="David" w:hAnsi="David" w:hint="cs"/>
+          <w:rFonts w:ascii="David" w:hAnsi="David"/>
           <w:sz w:val="24"/>
           <w:szCs w:val="24"/>
           <w:rtl/>
@@ -10685,10 +10685,10 @@
           <w:szCs w:val="24"/>
         </w:rPr>
         <w:drawing>
-          <wp:inline distT="0" distB="0" distL="0" distR="0" wp14:anchorId="29BECC7A" wp14:editId="270EA817">
-            <wp:extent cx="6401134" cy="7242048"/>
-            <wp:effectExtent l="0" t="0" r="0" b="0"/>
-            <wp:docPr id="1130037625" name="תמונה 4"/>
+          <wp:inline distT="0" distB="0" distL="0" distR="0" wp14:anchorId="1FD340CE" wp14:editId="1B625CDC">
+            <wp:extent cx="5906770" cy="6283325"/>
+            <wp:effectExtent l="0" t="0" r="0" b="3175"/>
+            <wp:docPr id="901482508" name="תמונה 2"/>
             <wp:cNvGraphicFramePr>
               <a:graphicFrameLocks xmlns:a="http://schemas.openxmlformats.org/drawingml/2006/main" noChangeAspect="1"/>
             </wp:cNvGraphicFramePr>
@@ -10696,36 +10696,29 @@
               <a:graphicData uri="http://schemas.openxmlformats.org/drawingml/2006/picture">
                 <pic:pic xmlns:pic="http://schemas.openxmlformats.org/drawingml/2006/picture">
                   <pic:nvPicPr>
-                    <pic:cNvPr id="0" name="Picture 6"/>
-                    <pic:cNvPicPr>
-                      <a:picLocks noChangeAspect="1" noChangeArrowheads="1"/>
-                    </pic:cNvPicPr>
+                    <pic:cNvPr id="901482508" name="תמונה 901482508"/>
+                    <pic:cNvPicPr/>
                   </pic:nvPicPr>
                   <pic:blipFill>
-                    <a:blip r:embed="rId33" cstate="print">
+                    <a:blip r:embed="rId33">
                       <a:extLst>
                         <a:ext uri="{28A0092B-C50C-407E-A947-70E740481C1C}">
                           <a14:useLocalDpi xmlns:a14="http://schemas.microsoft.com/office/drawing/2010/main" val="0"/>
                         </a:ext>
                       </a:extLst>
                     </a:blip>
-                    <a:srcRect/>
                     <a:stretch>
                       <a:fillRect/>
                     </a:stretch>
                   </pic:blipFill>
-                  <pic:spPr bwMode="auto">
+                  <pic:spPr>
                     <a:xfrm>
                       <a:off x="0" y="0"/>
-                      <a:ext cx="6414267" cy="7256906"/>
+                      <a:ext cx="5906770" cy="6283325"/>
                     </a:xfrm>
                     <a:prstGeom prst="rect">
                       <a:avLst/>
                     </a:prstGeom>
-                    <a:noFill/>
-                    <a:ln>
-                      <a:noFill/>
-                    </a:ln>
                   </pic:spPr>
                 </pic:pic>
               </a:graphicData>
@@ -10736,179 +10729,107 @@
     </w:p>
     <w:p>
       <w:pPr>
-        <w:rPr>
-          <w:rtl/>
-        </w:rPr>
-      </w:pPr>
-    </w:p>
-    <w:p>
-      <w:pPr>
-        <w:rPr>
-          <w:sz w:val="24"/>
-          <w:szCs w:val="24"/>
-        </w:rPr>
-      </w:pPr>
-    </w:p>
-    <w:p>
-      <w:pPr>
-        <w:rPr>
-          <w:sz w:val="24"/>
-          <w:szCs w:val="24"/>
-        </w:rPr>
-      </w:pPr>
-    </w:p>
-    <w:p>
-      <w:pPr>
-        <w:rPr>
-          <w:sz w:val="24"/>
-          <w:szCs w:val="24"/>
-          <w:rtl/>
-        </w:rPr>
-      </w:pPr>
-    </w:p>
-    <w:p>
-      <w:pPr>
-        <w:rPr>
-          <w:b/>
-          <w:bCs/>
-          <w:sz w:val="24"/>
-          <w:szCs w:val="24"/>
-          <w:rtl/>
-        </w:rPr>
-      </w:pPr>
-      <w:r>
+        <w:bidi w:val="0"/>
+        <w:spacing w:after="160"/>
+        <w:ind w:left="0" w:firstLine="0"/>
+        <w:rPr>
+          <w:rtl/>
+        </w:rPr>
+      </w:pPr>
+    </w:p>
+    <w:p>
+      <w:pPr>
+        <w:bidi w:val="0"/>
+        <w:spacing w:after="160"/>
+        <w:ind w:left="0" w:firstLine="0"/>
+      </w:pPr>
+      <w:r>
+        <w:br w:type="page"/>
+      </w:r>
+      <w:r>
+        <w:rPr>
+          <w:noProof/>
+        </w:rPr>
+        <w:lastRenderedPageBreak/>
+        <w:drawing>
+          <wp:inline distT="0" distB="0" distL="0" distR="0" wp14:anchorId="2B28FF39" wp14:editId="6EB8B9E9">
+            <wp:extent cx="5906770" cy="8077835"/>
+            <wp:effectExtent l="0" t="0" r="0" b="0"/>
+            <wp:docPr id="1051107218" name="תמונה 3"/>
+            <wp:cNvGraphicFramePr>
+              <a:graphicFrameLocks xmlns:a="http://schemas.openxmlformats.org/drawingml/2006/main" noChangeAspect="1"/>
+            </wp:cNvGraphicFramePr>
+            <a:graphic xmlns:a="http://schemas.openxmlformats.org/drawingml/2006/main">
+              <a:graphicData uri="http://schemas.openxmlformats.org/drawingml/2006/picture">
+                <pic:pic xmlns:pic="http://schemas.openxmlformats.org/drawingml/2006/picture">
+                  <pic:nvPicPr>
+                    <pic:cNvPr id="1051107218" name="תמונה 1051107218"/>
+                    <pic:cNvPicPr/>
+                  </pic:nvPicPr>
+                  <pic:blipFill>
+                    <a:blip r:embed="rId34">
+                      <a:extLst>
+                        <a:ext uri="{28A0092B-C50C-407E-A947-70E740481C1C}">
+                          <a14:useLocalDpi xmlns:a14="http://schemas.microsoft.com/office/drawing/2010/main" val="0"/>
+                        </a:ext>
+                      </a:extLst>
+                    </a:blip>
+                    <a:stretch>
+                      <a:fillRect/>
+                    </a:stretch>
+                  </pic:blipFill>
+                  <pic:spPr>
+                    <a:xfrm>
+                      <a:off x="0" y="0"/>
+                      <a:ext cx="5906770" cy="8077835"/>
+                    </a:xfrm>
+                    <a:prstGeom prst="rect">
+                      <a:avLst/>
+                    </a:prstGeom>
+                  </pic:spPr>
+                </pic:pic>
+              </a:graphicData>
+            </a:graphic>
+          </wp:inline>
+        </w:drawing>
+      </w:r>
+    </w:p>
+    <w:p>
+      <w:pPr>
+        <w:bidi w:val="0"/>
+        <w:spacing w:after="160"/>
+        <w:ind w:left="0" w:firstLine="0"/>
+      </w:pPr>
+      <w:r>
+        <w:br w:type="page"/>
+      </w:r>
+    </w:p>
+    <w:p>
+      <w:pPr>
         <w:rPr>
           <w:rFonts w:hint="cs"/>
           <w:b/>
           <w:bCs/>
-          <w:sz w:val="24"/>
-          <w:szCs w:val="24"/>
-          <w:highlight w:val="yellow"/>
-          <w:rtl/>
-        </w:rPr>
-        <w:t>לשבת איתי ביו</w:t>
-      </w:r>
+          <w:u w:val="single"/>
+          <w:rtl/>
+        </w:rPr>
+      </w:pPr>
       <w:r>
         <w:rPr>
           <w:rFonts w:hint="cs"/>
-          <w:b/>
-          <w:bCs/>
-          <w:sz w:val="24"/>
-          <w:szCs w:val="24"/>
-          <w:highlight w:val="yellow"/>
-          <w:rtl/>
-        </w:rPr>
-        <w:t>ם שישי תגיע ב 11:15</w:t>
-      </w:r>
-    </w:p>
-    <w:p>
-      <w:pPr>
-        <w:rPr>
-          <w:b/>
-          <w:bCs/>
-          <w:sz w:val="24"/>
-          <w:szCs w:val="24"/>
-          <w:rtl/>
-        </w:rPr>
-      </w:pPr>
-    </w:p>
-    <w:p>
-      <w:pPr>
-        <w:rPr>
-          <w:sz w:val="24"/>
-          <w:szCs w:val="24"/>
-          <w:rtl/>
-        </w:rPr>
-      </w:pPr>
-    </w:p>
-    <w:p>
-      <w:pPr>
-        <w:rPr>
-          <w:sz w:val="24"/>
-          <w:szCs w:val="24"/>
-          <w:rtl/>
-        </w:rPr>
-      </w:pPr>
-    </w:p>
-    <w:p>
-      <w:pPr>
-        <w:tabs>
-          <w:tab w:val="left" w:pos="1487"/>
-        </w:tabs>
-        <w:rPr>
-          <w:sz w:val="24"/>
-          <w:szCs w:val="24"/>
-          <w:rtl/>
-        </w:rPr>
-      </w:pPr>
-      <w:r>
-        <w:rPr>
-          <w:sz w:val="24"/>
-          <w:szCs w:val="24"/>
-          <w:rtl/>
-        </w:rPr>
-        <w:tab/>
-      </w:r>
-      <w:r>
-        <w:rPr>
-          <w:sz w:val="24"/>
-          <w:szCs w:val="24"/>
-          <w:rtl/>
-        </w:rPr>
-        <w:tab/>
-      </w:r>
-    </w:p>
-    <w:p>
-      <w:pPr>
-        <w:bidi w:val="0"/>
-        <w:spacing w:after="160"/>
-        <w:ind w:left="0" w:firstLine="0"/>
-        <w:rPr>
-          <w:sz w:val="24"/>
-          <w:szCs w:val="24"/>
-          <w:rtl/>
-        </w:rPr>
-      </w:pPr>
-      <w:r>
-        <w:rPr>
-          <w:sz w:val="24"/>
-          <w:szCs w:val="24"/>
-          <w:rtl/>
-        </w:rPr>
-        <w:br w:type="page"/>
-      </w:r>
-    </w:p>
-    <w:p>
-      <w:pPr>
+          <w:rtl/>
+        </w:rPr>
+        <w:lastRenderedPageBreak/>
+        <w:t xml:space="preserve">9.3 </w:t>
+      </w:r>
+      <w:r>
         <w:rPr>
           <w:b/>
           <w:bCs/>
           <w:u w:val="single"/>
         </w:rPr>
-      </w:pPr>
-      <w:r>
-        <w:rPr>
-          <w:rFonts w:hint="cs"/>
-          <w:rtl/>
-        </w:rPr>
-        <w:lastRenderedPageBreak/>
-        <w:t xml:space="preserve">9.3 </w:t>
-      </w:r>
-      <w:r>
-        <w:rPr>
-          <w:b/>
-          <w:bCs/>
-          <w:u w:val="single"/>
-        </w:rPr>
         <w:t>Data Flow</w:t>
       </w:r>
-    </w:p>
-    <w:p>
-      <w:pPr>
-        <w:rPr>
-          <w:rtl/>
-        </w:rPr>
-      </w:pPr>
     </w:p>
     <w:p>
       <w:pPr>
@@ -10948,7 +10869,7 @@
                     <pic:cNvPicPr/>
                   </pic:nvPicPr>
                   <pic:blipFill>
-                    <a:blip r:embed="rId34"/>
+                    <a:blip r:embed="rId35"/>
                     <a:stretch>
                       <a:fillRect/>
                     </a:stretch>
@@ -11019,9 +10940,9 @@
       </w:pPr>
     </w:p>
     <w:sectPr>
-      <w:footerReference w:type="even" r:id="rId35"/>
-      <w:footerReference w:type="default" r:id="rId36"/>
-      <w:footerReference w:type="first" r:id="rId37"/>
+      <w:footerReference w:type="even" r:id="rId36"/>
+      <w:footerReference w:type="default" r:id="rId37"/>
+      <w:footerReference w:type="first" r:id="rId38"/>
       <w:pgSz w:w="11906" w:h="16841"/>
       <w:pgMar w:top="724" w:right="1462" w:bottom="289" w:left="1142" w:header="720" w:footer="720" w:gutter="0"/>
       <w:cols w:space="720"/>

</xml_diff>